<commit_message>
Improved grammer and layout of Requirementsanalyse.docx
</commit_message>
<xml_diff>
--- a/Documents/Requirementsanalyse.docx
+++ b/Documents/Requirementsanalyse.docx
@@ -244,7 +244,7 @@
               <w:rPr>
                 <w:lang w:val="nl-NL"/>
               </w:rPr>
-              <w:t>0.2</w:t>
+              <w:t>1.0</w:t>
             </w:r>
           </w:p>
         </w:tc>
@@ -260,8 +260,12 @@
                 <w:lang w:val="en-US"/>
               </w:rPr>
             </w:pPr>
-            <w:bookmarkStart w:id="1" w:name="_GoBack"/>
-            <w:bookmarkEnd w:id="1"/>
+            <w:r>
+              <w:rPr>
+                <w:lang w:val="en-US"/>
+              </w:rPr>
+              <w:t>Tested improved layout and grammar</w:t>
+            </w:r>
           </w:p>
         </w:tc>
         <w:tc>
@@ -273,62 +277,34 @@
               <w:pStyle w:val="Geenafstand"/>
               <w:cnfStyle w:val="000000000000" w:firstRow="0" w:lastRow="0" w:firstColumn="0" w:lastColumn="0" w:oddVBand="0" w:evenVBand="0" w:oddHBand="0" w:evenHBand="0" w:firstRowFirstColumn="0" w:firstRowLastColumn="0" w:lastRowFirstColumn="0" w:lastRowLastColumn="0"/>
               <w:rPr>
-                <w:lang w:val="nl-NL"/>
+                <w:lang w:val="en-US"/>
               </w:rPr>
             </w:pPr>
-          </w:p>
-        </w:tc>
-      </w:tr>
-      <w:tr>
-        <w:trPr>
-          <w:cnfStyle w:val="000000100000" w:firstRow="0" w:lastRow="0" w:firstColumn="0" w:lastColumn="0" w:oddVBand="0" w:evenVBand="0" w:oddHBand="1" w:evenHBand="0" w:firstRowFirstColumn="0" w:firstRowLastColumn="0" w:lastRowFirstColumn="0" w:lastRowLastColumn="0"/>
-          <w:trHeight w:val="214"/>
-        </w:trPr>
-        <w:tc>
-          <w:tcPr>
-            <w:cnfStyle w:val="001000000000" w:firstRow="0" w:lastRow="0" w:firstColumn="1" w:lastColumn="0" w:oddVBand="0" w:evenVBand="0" w:oddHBand="0" w:evenHBand="0" w:firstRowFirstColumn="0" w:firstRowLastColumn="0" w:lastRowFirstColumn="0" w:lastRowLastColumn="0"/>
-            <w:tcW w:w="1276" w:type="dxa"/>
-          </w:tcPr>
-          <w:p>
-            <w:pPr>
-              <w:pStyle w:val="Geenafstand"/>
-              <w:rPr>
-                <w:lang w:val="nl-NL"/>
-              </w:rPr>
-            </w:pPr>
-          </w:p>
-        </w:tc>
-        <w:tc>
-          <w:tcPr>
-            <w:tcW w:w="5812" w:type="dxa"/>
-          </w:tcPr>
-          <w:p>
-            <w:pPr>
-              <w:pStyle w:val="Geenafstand"/>
-              <w:cnfStyle w:val="000000100000" w:firstRow="0" w:lastRow="0" w:firstColumn="0" w:lastColumn="0" w:oddVBand="0" w:evenVBand="0" w:oddHBand="1" w:evenHBand="0" w:firstRowFirstColumn="0" w:firstRowLastColumn="0" w:lastRowFirstColumn="0" w:lastRowLastColumn="0"/>
+            <w:r>
               <w:rPr>
                 <w:lang w:val="en-US"/>
               </w:rPr>
-            </w:pPr>
-          </w:p>
-        </w:tc>
-        <w:tc>
-          <w:tcPr>
-            <w:tcW w:w="1932" w:type="dxa"/>
-          </w:tcPr>
-          <w:p>
-            <w:pPr>
-              <w:pStyle w:val="Geenafstand"/>
-              <w:cnfStyle w:val="000000100000" w:firstRow="0" w:lastRow="0" w:firstColumn="0" w:lastColumn="0" w:oddVBand="0" w:evenVBand="0" w:oddHBand="1" w:evenHBand="0" w:firstRowFirstColumn="0" w:firstRowLastColumn="0" w:lastRowFirstColumn="0" w:lastRowLastColumn="0"/>
-              <w:rPr>
-                <w:lang w:val="nl-NL"/>
-              </w:rPr>
-            </w:pPr>
+              <w:t>Hooft C.</w:t>
+            </w:r>
           </w:p>
         </w:tc>
       </w:tr>
     </w:tbl>
-    <w:p/>
+    <w:p>
+      <w:pPr>
+        <w:rPr>
+          <w:lang w:val="en-US"/>
+        </w:rPr>
+      </w:pPr>
+    </w:p>
+    <w:p>
+      <w:pPr>
+        <w:pStyle w:val="Kop1"/>
+      </w:pPr>
+      <w:r>
+        <w:t>Wat staat er in dit document?</w:t>
+      </w:r>
+    </w:p>
     <w:p>
       <w:pPr>
         <w:rPr>
@@ -343,20 +319,12 @@
         </w:rPr>
         <w:t>In dit document worden de Requirements van de memorie game overzichtelijk op een rijtje getoond.</w:t>
       </w:r>
-    </w:p>
-    <w:p>
-      <w:pPr>
-        <w:rPr>
-          <w:sz w:val="24"/>
-          <w:szCs w:val="24"/>
-        </w:rPr>
-      </w:pPr>
-      <w:r>
-        <w:rPr>
-          <w:sz w:val="24"/>
-          <w:szCs w:val="24"/>
-        </w:rPr>
-        <w:t>Dit word er besproken:</w:t>
+      <w:r>
+        <w:rPr>
+          <w:sz w:val="24"/>
+          <w:szCs w:val="24"/>
+        </w:rPr>
+        <w:t xml:space="preserve"> Welke punten hierin worden besproken zijn:</w:t>
       </w:r>
     </w:p>
     <w:p>
@@ -376,8 +344,17 @@
           <w:sz w:val="24"/>
           <w:szCs w:val="24"/>
         </w:rPr>
-        <w:t>Business requirements</w:t>
-      </w:r>
+        <w:t xml:space="preserve">Business </w:t>
+      </w:r>
+      <w:proofErr w:type="spellStart"/>
+      <w:r>
+        <w:rPr>
+          <w:sz w:val="24"/>
+          <w:szCs w:val="24"/>
+        </w:rPr>
+        <w:t>requirements</w:t>
+      </w:r>
+      <w:proofErr w:type="spellEnd"/>
     </w:p>
     <w:p>
       <w:pPr>
@@ -416,24 +393,68 @@
           <w:sz w:val="24"/>
           <w:szCs w:val="24"/>
         </w:rPr>
-        <w:t>System requirements</w:t>
-      </w:r>
-      <w:r>
-        <w:rPr>
-          <w:sz w:val="24"/>
-          <w:szCs w:val="24"/>
-        </w:rPr>
-        <w:br/>
-        <w:t>1.  Functional</w:t>
-      </w:r>
-      <w:r>
-        <w:rPr>
-          <w:sz w:val="24"/>
-          <w:szCs w:val="24"/>
-        </w:rPr>
-        <w:br/>
-        <w:t>2.  Non-Functional</w:t>
-      </w:r>
+        <w:t xml:space="preserve">System </w:t>
+      </w:r>
+      <w:proofErr w:type="spellStart"/>
+      <w:r>
+        <w:rPr>
+          <w:sz w:val="24"/>
+          <w:szCs w:val="24"/>
+        </w:rPr>
+        <w:t>requirements</w:t>
+      </w:r>
+      <w:proofErr w:type="spellEnd"/>
+    </w:p>
+    <w:p>
+      <w:pPr>
+        <w:pStyle w:val="Lijstalinea"/>
+        <w:numPr>
+          <w:ilvl w:val="1"/>
+          <w:numId w:val="5"/>
+        </w:numPr>
+        <w:rPr>
+          <w:sz w:val="24"/>
+          <w:szCs w:val="24"/>
+        </w:rPr>
+      </w:pPr>
+      <w:proofErr w:type="spellStart"/>
+      <w:r>
+        <w:rPr>
+          <w:sz w:val="24"/>
+          <w:szCs w:val="24"/>
+        </w:rPr>
+        <w:t>Functional</w:t>
+      </w:r>
+      <w:proofErr w:type="spellEnd"/>
+    </w:p>
+    <w:p>
+      <w:pPr>
+        <w:pStyle w:val="Lijstalinea"/>
+        <w:numPr>
+          <w:ilvl w:val="1"/>
+          <w:numId w:val="5"/>
+        </w:numPr>
+        <w:rPr>
+          <w:sz w:val="24"/>
+          <w:szCs w:val="24"/>
+        </w:rPr>
+      </w:pPr>
+      <w:r>
+        <w:rPr>
+          <w:sz w:val="24"/>
+          <w:szCs w:val="24"/>
+        </w:rPr>
+        <w:t>Non-</w:t>
+      </w:r>
+      <w:proofErr w:type="spellStart"/>
+      <w:r>
+        <w:rPr>
+          <w:sz w:val="24"/>
+          <w:szCs w:val="24"/>
+        </w:rPr>
+        <w:t>Functional</w:t>
+      </w:r>
+      <w:proofErr w:type="spellEnd"/>
     </w:p>
     <w:p>
       <w:pPr>
@@ -599,80 +620,74 @@
     </w:p>
     <w:p>
       <w:pPr>
-        <w:pStyle w:val="Lijstalinea"/>
-        <w:numPr>
-          <w:ilvl w:val="0"/>
-          <w:numId w:val="1"/>
-        </w:numPr>
-        <w:rPr>
-          <w:sz w:val="24"/>
-          <w:szCs w:val="24"/>
-        </w:rPr>
-      </w:pPr>
-      <w:r>
-        <w:rPr>
-          <w:sz w:val="24"/>
-          <w:szCs w:val="24"/>
-        </w:rPr>
-        <w:t>Hoge tevredenheid over het spel van de klant</w:t>
-      </w:r>
-    </w:p>
-    <w:p>
-      <w:pPr>
-        <w:ind w:left="360"/>
-        <w:rPr>
-          <w:sz w:val="24"/>
-          <w:szCs w:val="24"/>
-        </w:rPr>
-      </w:pPr>
-      <w:r>
-        <w:rPr>
-          <w:sz w:val="24"/>
-          <w:szCs w:val="24"/>
-        </w:rPr>
-        <w:t>Het spel is makkelijk en overzichtelijk gemaakt. Alles in het spel spreekt voor zich en is daarom voor elke leeftijdscategorie te spelen. De spel is te spelen zonder handleiding of enkele uitleg en zodra je de game start kan je meteen beginnen met spelen. Dit zorgt voor hogere tevredenheid bij klanten.</w:t>
-      </w:r>
-    </w:p>
-    <w:p>
-      <w:pPr>
-        <w:pStyle w:val="Lijstalinea"/>
-        <w:numPr>
-          <w:ilvl w:val="0"/>
-          <w:numId w:val="1"/>
-        </w:numPr>
-        <w:rPr>
-          <w:sz w:val="24"/>
-          <w:szCs w:val="24"/>
-        </w:rPr>
-      </w:pPr>
-      <w:r>
-        <w:rPr>
-          <w:sz w:val="24"/>
-          <w:szCs w:val="24"/>
-        </w:rPr>
+        <w:pStyle w:val="Kop2"/>
+      </w:pPr>
+      <w:r>
+        <w:t>Hoge tevredenheid over het spel</w:t>
+      </w:r>
+    </w:p>
+    <w:p>
+      <w:r>
+        <w:t xml:space="preserve">Het spel is makkelijk en overzichtelijk gemaakt. Alles in het spel spreekt voor zich en is daarom voor elke leeftijdscategorie te spelen. </w:t>
+      </w:r>
+      <w:r>
+        <w:t xml:space="preserve">Het </w:t>
+      </w:r>
+      <w:r>
+        <w:t>spel is te spelen zonder handleiding of uitleg en zodra de game start kan je meteen beginnen met spelen. Dit zorgt voor hogere tevredenheid bij klanten</w:t>
+      </w:r>
+      <w:r>
+        <w:t xml:space="preserve"> en een niet te ingewikkeld spel</w:t>
+      </w:r>
+      <w:r>
+        <w:t>.</w:t>
+      </w:r>
+    </w:p>
+    <w:p>
+      <w:pPr>
+        <w:pStyle w:val="Kop2"/>
+      </w:pPr>
+      <w:r>
         <w:t>Meer klanten die het spel spelen</w:t>
       </w:r>
     </w:p>
     <w:p>
-      <w:pPr>
-        <w:ind w:left="360"/>
-        <w:rPr>
-          <w:sz w:val="24"/>
-          <w:szCs w:val="24"/>
-        </w:rPr>
-      </w:pPr>
-      <w:r>
-        <w:rPr>
-          <w:sz w:val="24"/>
-          <w:szCs w:val="24"/>
-        </w:rPr>
-        <w:t>Door de Hoge tevredenheid over het spel van de klant zullen meer mensen het spel gaan spelen. Andere mensen zijn sneller geïnteresseerd en zullen sneller het spel gaan proberen door handige functies en meer uitdaging.</w:t>
-      </w:r>
-    </w:p>
-    <w:p>
-      <w:pPr>
-        <w:ind w:left="360"/>
-      </w:pPr>
+      <w:r>
+        <w:t xml:space="preserve">Door </w:t>
+      </w:r>
+      <w:r>
+        <w:t>een</w:t>
+      </w:r>
+      <w:r>
+        <w:t xml:space="preserve"> Hoge tevredenheid </w:t>
+      </w:r>
+      <w:r>
+        <w:t xml:space="preserve">na te streven van </w:t>
+      </w:r>
+      <w:r>
+        <w:t>het spel</w:t>
+      </w:r>
+      <w:r>
+        <w:t xml:space="preserve">, </w:t>
+      </w:r>
+      <w:r>
+        <w:t>zullen meer mensen het spel gaan spelen</w:t>
+      </w:r>
+      <w:r>
+        <w:t xml:space="preserve"> en dit spel aan anderen aanraden</w:t>
+      </w:r>
+      <w:r>
+        <w:t>.</w:t>
+      </w:r>
+      <w:r>
+        <w:t xml:space="preserve"> </w:t>
+      </w:r>
+      <w:r>
+        <w:t xml:space="preserve"> Andere mensen zijn sneller geïnteresseerd </w:t>
+      </w:r>
+      <w:r>
+        <w:t>wanneer deze wordt aangeraden door mensen die het spel al spelen.</w:t>
+      </w:r>
     </w:p>
     <w:p>
       <w:pPr>
@@ -690,10 +705,20 @@
           <w:sz w:val="28"/>
           <w:szCs w:val="28"/>
         </w:rPr>
-        <w:t>User requirements</w:t>
-      </w:r>
-    </w:p>
-    <w:p/>
+        <w:t xml:space="preserve">User </w:t>
+      </w:r>
+      <w:proofErr w:type="spellStart"/>
+      <w:r>
+        <w:rPr>
+          <w:rFonts w:ascii="Verdana" w:hAnsi="Verdana"/>
+          <w:color w:val="143154"/>
+          <w:sz w:val="28"/>
+          <w:szCs w:val="28"/>
+        </w:rPr>
+        <w:t>requirements</w:t>
+      </w:r>
+      <w:proofErr w:type="spellEnd"/>
+    </w:p>
     <w:p>
       <w:pPr>
         <w:pStyle w:val="Lijstalinea"/>
@@ -771,7 +796,28 @@
           <w:sz w:val="24"/>
           <w:szCs w:val="24"/>
         </w:rPr>
-        <w:t>Een leuk thema om mee te spelen en alle opmaak die erbij hoort</w:t>
+        <w:t xml:space="preserve">Een </w:t>
+      </w:r>
+      <w:r>
+        <w:rPr>
+          <w:sz w:val="24"/>
+          <w:szCs w:val="24"/>
+        </w:rPr>
+        <w:t>toepasselijk</w:t>
+      </w:r>
+      <w:r>
+        <w:rPr>
+          <w:sz w:val="24"/>
+          <w:szCs w:val="24"/>
+        </w:rPr>
+        <w:t xml:space="preserve"> thema </w:t>
+      </w:r>
+      <w:r>
+        <w:rPr>
+          <w:sz w:val="24"/>
+          <w:szCs w:val="24"/>
+        </w:rPr>
+        <w:t>zonder stijlbreuk</w:t>
       </w:r>
     </w:p>
     <w:p>
@@ -813,38 +859,60 @@
           <w:szCs w:val="28"/>
         </w:rPr>
         <w:lastRenderedPageBreak/>
-        <w:t>System requirements</w:t>
-      </w:r>
-    </w:p>
-    <w:p>
-      <w:pPr>
-        <w:rPr>
-          <w:sz w:val="24"/>
-          <w:szCs w:val="24"/>
-        </w:rPr>
-      </w:pPr>
+        <w:t xml:space="preserve">System </w:t>
+      </w:r>
+      <w:proofErr w:type="spellStart"/>
+      <w:r>
+        <w:rPr>
+          <w:rFonts w:ascii="Verdana" w:hAnsi="Verdana"/>
+          <w:color w:val="143154"/>
+          <w:sz w:val="28"/>
+          <w:szCs w:val="28"/>
+        </w:rPr>
+        <w:t>requirements</w:t>
+      </w:r>
+      <w:proofErr w:type="spellEnd"/>
     </w:p>
     <w:p>
       <w:pPr>
         <w:pStyle w:val="Kop1"/>
       </w:pPr>
       <w:r>
-        <w:t>Functional</w:t>
-      </w:r>
-    </w:p>
-    <w:p>
-      <w:pPr>
-        <w:rPr>
-          <w:sz w:val="24"/>
-          <w:szCs w:val="24"/>
-        </w:rPr>
-      </w:pPr>
-      <w:r>
-        <w:rPr>
-          <w:sz w:val="24"/>
-          <w:szCs w:val="24"/>
-        </w:rPr>
-        <w:t>Wat doet het systeem? Alles wat het systeem moet doen/moest hebben staat hieronder beschreven. Dit waren de vereisten. Alles wat hier word vermeld is terug te vinden in het memorie spel.</w:t>
+        <w:t>Fu</w:t>
+      </w:r>
+      <w:bookmarkStart w:id="1" w:name="_GoBack"/>
+      <w:bookmarkEnd w:id="1"/>
+      <w:r>
+        <w:t>nctional</w:t>
+      </w:r>
+    </w:p>
+    <w:p>
+      <w:pPr>
+        <w:rPr>
+          <w:sz w:val="24"/>
+          <w:szCs w:val="24"/>
+        </w:rPr>
+      </w:pPr>
+      <w:r>
+        <w:rPr>
+          <w:sz w:val="24"/>
+          <w:szCs w:val="24"/>
+        </w:rPr>
+        <w:t xml:space="preserve">Wat doet het systeem? Alles wat het systeem moet doen/moest hebben staat hieronder beschreven. Dit waren de vereisten. Alles wat hier </w:t>
+      </w:r>
+      <w:r>
+        <w:rPr>
+          <w:sz w:val="24"/>
+          <w:szCs w:val="24"/>
+        </w:rPr>
+        <w:t>wordt</w:t>
+      </w:r>
+      <w:r>
+        <w:rPr>
+          <w:sz w:val="24"/>
+          <w:szCs w:val="24"/>
+        </w:rPr>
+        <w:t xml:space="preserve"> vermeld is terug te vinden in het memorie spel.</w:t>
       </w:r>
     </w:p>
     <w:p>
@@ -935,21 +1003,19 @@
         </w:rPr>
         <w:t xml:space="preserve">kaarten vooraf op het </w:t>
       </w:r>
-      <w:proofErr w:type="spellStart"/>
-      <w:r>
-        <w:rPr>
-          <w:sz w:val="24"/>
-          <w:szCs w:val="24"/>
-        </w:rPr>
-        <w:t>windows</w:t>
-      </w:r>
-      <w:proofErr w:type="spellEnd"/>
-      <w:r>
-        <w:rPr>
-          <w:sz w:val="24"/>
-          <w:szCs w:val="24"/>
-        </w:rPr>
-        <w:t xml:space="preserve"> form plaatsen), maar eerst een</w:t>
+      <w:r>
+        <w:rPr>
+          <w:sz w:val="24"/>
+          <w:szCs w:val="24"/>
+        </w:rPr>
+        <w:t>W</w:t>
+      </w:r>
+      <w:r>
+        <w:rPr>
+          <w:sz w:val="24"/>
+          <w:szCs w:val="24"/>
+        </w:rPr>
+        <w:t>indows form plaatsen), maar eerst een</w:t>
       </w:r>
       <w:r>
         <w:rPr>
@@ -1352,7 +1418,28 @@
           <w:sz w:val="24"/>
           <w:szCs w:val="24"/>
         </w:rPr>
-        <w:t xml:space="preserve"> werken zoals het hoort. Het enige minpuntje aan de werking van het spel is dat de kaarten niet direct reageren. Zodra er op een kaart word gedrukt duurt het een kleine 0.5 seconden voordat de kaart reageert. Dit komt onder andere doordat alle zetten die worden gedaan worden opgeslagen in de </w:t>
+        <w:t xml:space="preserve"> werken zoals het hoort. Het enige minpuntje aan de werking van het spel is dat de kaarten niet direct reageren. Zodra er op een kaart </w:t>
+      </w:r>
+      <w:r>
+        <w:rPr>
+          <w:sz w:val="24"/>
+          <w:szCs w:val="24"/>
+        </w:rPr>
+        <w:t>wordt</w:t>
+      </w:r>
+      <w:r>
+        <w:rPr>
+          <w:sz w:val="24"/>
+          <w:szCs w:val="24"/>
+        </w:rPr>
+        <w:t xml:space="preserve"> gedrukt duurt het een seconde</w:t>
+      </w:r>
+      <w:r>
+        <w:rPr>
+          <w:sz w:val="24"/>
+          <w:szCs w:val="24"/>
+        </w:rPr>
+        <w:t xml:space="preserve"> voordat de kaart reageert. Dit komt doordat alle zetten die worden gedaan worden opgeslagen in de </w:t>
       </w:r>
       <w:proofErr w:type="spellStart"/>
       <w:r>
@@ -1368,14 +1455,28 @@
           <w:sz w:val="24"/>
           <w:szCs w:val="24"/>
         </w:rPr>
-        <w:t>. hierdoor reageert het niet zo snel als de gebruiker misschien wil. Voor de rest werken de opties en de andere knoppen direct.</w:t>
-      </w:r>
-      <w:r>
-        <w:rPr>
-          <w:sz w:val="24"/>
-          <w:szCs w:val="24"/>
-        </w:rPr>
-        <w:br/>
+        <w:t xml:space="preserve">. </w:t>
+      </w:r>
+      <w:r>
+        <w:rPr>
+          <w:sz w:val="24"/>
+          <w:szCs w:val="24"/>
+        </w:rPr>
+        <w:t>Hierdoor</w:t>
+      </w:r>
+      <w:r>
+        <w:rPr>
+          <w:sz w:val="24"/>
+          <w:szCs w:val="24"/>
+        </w:rPr>
+        <w:t xml:space="preserve"> reageert het niet zo snel als de gebruiker misschien wil. </w:t>
+      </w:r>
+      <w:r>
+        <w:rPr>
+          <w:sz w:val="24"/>
+          <w:szCs w:val="24"/>
+        </w:rPr>
+        <w:t xml:space="preserve">Maar dit zorgt er wel voor dat als de speler het spel afsluit en vergeet te saven dat hij alsnog verder kan met zijn spel. </w:t>
       </w:r>
     </w:p>
     <w:p>
@@ -1729,7 +1830,7 @@
         <w:rFonts w:ascii="Symbol" w:hAnsi="Symbol" w:hint="default"/>
       </w:rPr>
     </w:lvl>
-    <w:lvl w:ilvl="1" w:tplc="04130003" w:tentative="1">
+    <w:lvl w:ilvl="1" w:tplc="04130003">
       <w:start w:val="1"/>
       <w:numFmt w:val="bullet"/>
       <w:lvlText w:val="o"/>
@@ -2608,13 +2709,34 @@
       <w:szCs w:val="32"/>
     </w:rPr>
   </w:style>
+  <w:style w:type="paragraph" w:styleId="Kop2">
+    <w:name w:val="heading 2"/>
+    <w:basedOn w:val="Standaard"/>
+    <w:next w:val="Standaard"/>
+    <w:link w:val="Kop2Char"/>
+    <w:uiPriority w:val="9"/>
+    <w:unhideWhenUsed/>
+    <w:qFormat/>
+    <w:rsid w:val="006A15E4"/>
+    <w:pPr>
+      <w:keepNext/>
+      <w:keepLines/>
+      <w:spacing w:before="40" w:after="0"/>
+      <w:outlineLvl w:val="1"/>
+    </w:pPr>
+    <w:rPr>
+      <w:rFonts w:asciiTheme="majorHAnsi" w:eastAsiaTheme="majorEastAsia" w:hAnsiTheme="majorHAnsi" w:cstheme="majorBidi"/>
+      <w:color w:val="2F5496" w:themeColor="accent1" w:themeShade="BF"/>
+      <w:sz w:val="26"/>
+      <w:szCs w:val="26"/>
+    </w:rPr>
+  </w:style>
   <w:style w:type="paragraph" w:styleId="Kop3">
     <w:name w:val="heading 3"/>
     <w:basedOn w:val="Standaard"/>
     <w:next w:val="Standaard"/>
     <w:link w:val="Kop3Char"/>
     <w:uiPriority w:val="9"/>
-    <w:semiHidden/>
     <w:unhideWhenUsed/>
     <w:qFormat/>
     <w:rsid w:val="007F1335"/>
@@ -2822,7 +2944,6 @@
     <w:basedOn w:val="Standaardalinea-lettertype"/>
     <w:link w:val="Kop3"/>
     <w:uiPriority w:val="9"/>
-    <w:semiHidden/>
     <w:rsid w:val="007F1335"/>
     <w:rPr>
       <w:rFonts w:asciiTheme="majorHAnsi" w:eastAsiaTheme="majorEastAsia" w:hAnsiTheme="majorHAnsi" w:cstheme="majorBidi"/>
@@ -2841,6 +2962,19 @@
       <w:ind w:left="720"/>
       <w:contextualSpacing/>
     </w:pPr>
+  </w:style>
+  <w:style w:type="character" w:customStyle="1" w:styleId="Kop2Char">
+    <w:name w:val="Kop 2 Char"/>
+    <w:basedOn w:val="Standaardalinea-lettertype"/>
+    <w:link w:val="Kop2"/>
+    <w:uiPriority w:val="9"/>
+    <w:rsid w:val="006A15E4"/>
+    <w:rPr>
+      <w:rFonts w:asciiTheme="majorHAnsi" w:eastAsiaTheme="majorEastAsia" w:hAnsiTheme="majorHAnsi" w:cstheme="majorBidi"/>
+      <w:color w:val="2F5496" w:themeColor="accent1" w:themeShade="BF"/>
+      <w:sz w:val="26"/>
+      <w:szCs w:val="26"/>
+    </w:rPr>
   </w:style>
 </w:styles>
 </file>

</xml_diff>